<commit_message>
adding project with the first part of the basis
</commit_message>
<xml_diff>
--- a/documentacion/tecnologias.docx
+++ b/documentacion/tecnologias.docx
@@ -14,17 +14,24 @@
           <w:b/>
           <w:bCs/>
         </w:rPr>
-        <w:t xml:space="preserve">Dependencias esenciales para cualquier app web con Spring </w:t>
-      </w:r>
-      <w:proofErr w:type="spellStart"/>
-      <w:r>
-        <w:rPr>
-          <w:b/>
-          <w:bCs/>
-        </w:rPr>
-        <w:t>Boot</w:t>
-      </w:r>
-      <w:proofErr w:type="spellEnd"/>
+        <w:t xml:space="preserve">Dependencias esenciales para cualquier </w:t>
+      </w:r>
+      <w:proofErr w:type="gramStart"/>
+      <w:r>
+        <w:rPr>
+          <w:b/>
+          <w:bCs/>
+        </w:rPr>
+        <w:t>app</w:t>
+      </w:r>
+      <w:proofErr w:type="gramEnd"/>
+      <w:r>
+        <w:rPr>
+          <w:b/>
+          <w:bCs/>
+        </w:rPr>
+        <w:t xml:space="preserve"> web con Spring Boot</w:t>
+      </w:r>
     </w:p>
     <w:p>
       <w:pPr>
@@ -52,29 +59,13 @@
         <w:t>P</w:t>
       </w:r>
       <w:r>
-        <w:t xml:space="preserve">ermite crear controladores REST (API) para que el </w:t>
-      </w:r>
-      <w:proofErr w:type="spellStart"/>
-      <w:r>
-        <w:t>frontend</w:t>
-      </w:r>
-      <w:proofErr w:type="spellEnd"/>
-      <w:r>
-        <w:t xml:space="preserve"> se comunique con </w:t>
+        <w:t xml:space="preserve">ermite crear controladores REST (API) para que el frontend se comunique con </w:t>
       </w:r>
       <w:r>
         <w:t>el</w:t>
       </w:r>
       <w:r>
-        <w:t xml:space="preserve"> </w:t>
-      </w:r>
-      <w:proofErr w:type="spellStart"/>
-      <w:r>
-        <w:t>backend</w:t>
-      </w:r>
-      <w:proofErr w:type="spellEnd"/>
-      <w:r>
-        <w:t>.</w:t>
+        <w:t xml:space="preserve"> backend.</w:t>
       </w:r>
     </w:p>
     <w:p>
@@ -87,19 +78,11 @@
           <w:lang w:val="en-US"/>
         </w:rPr>
       </w:pPr>
-      <w:proofErr w:type="spellStart"/>
       <w:r>
         <w:rPr>
           <w:lang w:val="en-US"/>
         </w:rPr>
-        <w:t>Dependencia</w:t>
-      </w:r>
-      <w:proofErr w:type="spellEnd"/>
-      <w:r>
-        <w:rPr>
-          <w:lang w:val="en-US"/>
-        </w:rPr>
-        <w:t>: spring-boot-starter-web</w:t>
+        <w:t>Dependencia: spring-boot-starter-web</w:t>
       </w:r>
     </w:p>
     <w:p>
@@ -138,28 +121,12 @@
           <w:lang w:val="en-US"/>
         </w:rPr>
       </w:pPr>
-      <w:proofErr w:type="spellStart"/>
       <w:r>
         <w:rPr>
           <w:lang w:val="en-US"/>
         </w:rPr>
-        <w:t>Dependencia</w:t>
-      </w:r>
-      <w:proofErr w:type="spellEnd"/>
-      <w:r>
-        <w:rPr>
-          <w:lang w:val="en-US"/>
-        </w:rPr>
-        <w:t>: spring-boot-starter-data-</w:t>
-      </w:r>
-      <w:proofErr w:type="spellStart"/>
-      <w:r>
-        <w:rPr>
-          <w:lang w:val="en-US"/>
-        </w:rPr>
-        <w:t>jpa</w:t>
-      </w:r>
-      <w:proofErr w:type="spellEnd"/>
+        <w:t>Dependencia: spring-boot-starter-data-jpa</w:t>
+      </w:r>
     </w:p>
     <w:p>
       <w:pPr>
@@ -203,11 +170,14 @@
       <w:r>
         <w:t xml:space="preserve"> </w:t>
       </w:r>
-      <w:proofErr w:type="spellStart"/>
-      <w:r>
-        <w:t>org.postgresql:postgresql</w:t>
-      </w:r>
-      <w:proofErr w:type="spellEnd"/>
+      <w:proofErr w:type="gramStart"/>
+      <w:r>
+        <w:t>org.postgresql</w:t>
+      </w:r>
+      <w:proofErr w:type="gramEnd"/>
+      <w:r>
+        <w:t>:postgresql</w:t>
+      </w:r>
     </w:p>
     <w:p>
       <w:pPr>
@@ -232,23 +202,7 @@
         </w:numPr>
       </w:pPr>
       <w:r>
-        <w:t xml:space="preserve">Ahorra tiempo escribiendo </w:t>
-      </w:r>
-      <w:proofErr w:type="spellStart"/>
-      <w:r>
-        <w:t>getters</w:t>
-      </w:r>
-      <w:proofErr w:type="spellEnd"/>
-      <w:r>
-        <w:t xml:space="preserve">, </w:t>
-      </w:r>
-      <w:proofErr w:type="spellStart"/>
-      <w:r>
-        <w:t>setters</w:t>
-      </w:r>
-      <w:proofErr w:type="spellEnd"/>
-      <w:r>
-        <w:t>, constructores, etc.</w:t>
+        <w:t>Ahorra tiempo escribiendo getters, setters, constructores, etc.</w:t>
       </w:r>
     </w:p>
     <w:p>
@@ -261,16 +215,19 @@
       <w:r>
         <w:t xml:space="preserve">Dependencia: </w:t>
       </w:r>
-      <w:proofErr w:type="spellStart"/>
-      <w:r>
-        <w:t>org.projectlombok:lombok</w:t>
-      </w:r>
-      <w:proofErr w:type="spellEnd"/>
+      <w:proofErr w:type="gramStart"/>
+      <w:r>
+        <w:t>org.projectlombok</w:t>
+      </w:r>
+      <w:proofErr w:type="gramEnd"/>
+      <w:r>
+        <w:t>:lombok</w:t>
+      </w:r>
     </w:p>
     <w:p>
       <w:r>
         <w:pict w14:anchorId="014E1D61">
-          <v:rect id="_x0000_i1025" style="width:0;height:1.5pt" o:hralign="center" o:hrstd="t" o:hr="t" fillcolor="#a0a0a0" stroked="f"/>
+          <v:rect id="_x0000_i1040" style="width:0;height:1.5pt" o:hralign="center" o:hrstd="t" o:hr="t" fillcolor="#a0a0a0" stroked="f"/>
         </w:pict>
       </w:r>
     </w:p>
@@ -318,31 +275,7 @@
         <w:t>los</w:t>
       </w:r>
       <w:r>
-        <w:t xml:space="preserve"> </w:t>
-      </w:r>
-      <w:proofErr w:type="spellStart"/>
-      <w:r>
-        <w:t>endpoints</w:t>
-      </w:r>
-      <w:proofErr w:type="spellEnd"/>
-      <w:r>
-        <w:t xml:space="preserve">, permite </w:t>
-      </w:r>
-      <w:proofErr w:type="spellStart"/>
-      <w:r>
-        <w:t>login</w:t>
-      </w:r>
-      <w:proofErr w:type="spellEnd"/>
-      <w:r>
-        <w:t>/</w:t>
-      </w:r>
-      <w:proofErr w:type="spellStart"/>
-      <w:r>
-        <w:t>logout</w:t>
-      </w:r>
-      <w:proofErr w:type="spellEnd"/>
-      <w:r>
-        <w:t>, y funciona bien con JWT.</w:t>
+        <w:t xml:space="preserve"> endpoints, permite login/logout, y funciona bien con JWT.</w:t>
       </w:r>
     </w:p>
     <w:p>
@@ -355,19 +288,11 @@
           <w:lang w:val="en-US"/>
         </w:rPr>
       </w:pPr>
-      <w:proofErr w:type="spellStart"/>
       <w:r>
         <w:rPr>
           <w:lang w:val="en-US"/>
         </w:rPr>
-        <w:t>Dependencia</w:t>
-      </w:r>
-      <w:proofErr w:type="spellEnd"/>
-      <w:r>
-        <w:rPr>
-          <w:lang w:val="en-US"/>
-        </w:rPr>
-        <w:t>: spring-boot-starter-security</w:t>
+        <w:t>Dependencia: spring-boot-starter-security</w:t>
       </w:r>
     </w:p>
     <w:p>
@@ -406,13 +331,21 @@
       <w:r>
         <w:t xml:space="preserve">Librería sugerida: </w:t>
       </w:r>
-      <w:proofErr w:type="spellStart"/>
-      <w:r>
-        <w:t>io.jsonwebtoken:jjwt</w:t>
-      </w:r>
-      <w:proofErr w:type="spellEnd"/>
-      <w:r>
-        <w:t xml:space="preserve"> o com.auth0:java-jwt</w:t>
+      <w:proofErr w:type="gramStart"/>
+      <w:r>
+        <w:t>io.jsonwebtoken</w:t>
+      </w:r>
+      <w:proofErr w:type="gramEnd"/>
+      <w:r>
+        <w:t xml:space="preserve">:jjwt o </w:t>
+      </w:r>
+      <w:proofErr w:type="gramStart"/>
+      <w:r>
+        <w:t>com.auth</w:t>
+      </w:r>
+      <w:proofErr w:type="gramEnd"/>
+      <w:r>
+        <w:t>0:java-jwt</w:t>
       </w:r>
     </w:p>
     <w:p>
@@ -449,17 +382,8 @@
           <w:b/>
           <w:bCs/>
         </w:rPr>
-        <w:t xml:space="preserve">7. Spring </w:t>
-      </w:r>
-      <w:proofErr w:type="spellStart"/>
-      <w:r>
-        <w:rPr>
-          <w:b/>
-          <w:bCs/>
-        </w:rPr>
-        <w:t>Scheduling</w:t>
-      </w:r>
-      <w:proofErr w:type="spellEnd"/>
+        <w:t>7. Spring Scheduling</w:t>
+      </w:r>
     </w:p>
     <w:p>
       <w:pPr>
@@ -521,19 +445,11 @@
           <w:lang w:val="en-US"/>
         </w:rPr>
       </w:pPr>
-      <w:proofErr w:type="spellStart"/>
       <w:r>
         <w:rPr>
           <w:lang w:val="en-US"/>
         </w:rPr>
-        <w:t>Dependencia</w:t>
-      </w:r>
-      <w:proofErr w:type="spellEnd"/>
-      <w:r>
-        <w:rPr>
-          <w:lang w:val="en-US"/>
-        </w:rPr>
-        <w:t>: spring-boot-starter-mail</w:t>
+        <w:t>Dependencia: spring-boot-starter-mail</w:t>
       </w:r>
     </w:p>
     <w:p>
@@ -592,53 +508,23 @@
         </w:numPr>
       </w:pPr>
       <w:r>
-        <w:t xml:space="preserve">Dependencia: </w:t>
-      </w:r>
-      <w:proofErr w:type="spellStart"/>
-      <w:r>
-        <w:t>org.apache.poi:poi-ooxml</w:t>
-      </w:r>
-      <w:proofErr w:type="spellEnd"/>
-    </w:p>
-    <w:p>
-      <w:pPr>
-        <w:rPr>
-          <w:b/>
-          <w:bCs/>
-        </w:rPr>
-      </w:pPr>
-      <w:r>
-        <w:rPr>
-          <w:b/>
-          <w:bCs/>
-        </w:rPr>
-        <w:t xml:space="preserve">10. </w:t>
-      </w:r>
-      <w:proofErr w:type="spellStart"/>
-      <w:r>
-        <w:rPr>
-          <w:b/>
-          <w:bCs/>
-        </w:rPr>
-        <w:t>iText</w:t>
-      </w:r>
-      <w:proofErr w:type="spellEnd"/>
-      <w:r>
-        <w:rPr>
-          <w:b/>
-          <w:bCs/>
-        </w:rPr>
-        <w:t xml:space="preserve"> o </w:t>
-      </w:r>
-      <w:proofErr w:type="spellStart"/>
-      <w:r>
-        <w:rPr>
-          <w:b/>
-          <w:bCs/>
-        </w:rPr>
-        <w:t>OpenPDF</w:t>
-      </w:r>
-      <w:proofErr w:type="spellEnd"/>
+        <w:t>Dependencia: org.apache.poi:poi-ooxml</w:t>
+      </w:r>
+    </w:p>
+    <w:p>
+      <w:pPr>
+        <w:rPr>
+          <w:b/>
+          <w:bCs/>
+        </w:rPr>
+      </w:pPr>
+      <w:r>
+        <w:rPr>
+          <w:b/>
+          <w:bCs/>
+        </w:rPr>
+        <w:t>10. iText o OpenPDF</w:t>
+      </w:r>
     </w:p>
     <w:p>
       <w:pPr>
@@ -669,13 +555,13 @@
           <w:numId w:val="10"/>
         </w:numPr>
       </w:pPr>
-      <w:proofErr w:type="spellStart"/>
-      <w:r>
-        <w:t>com.lowagie:itext</w:t>
-      </w:r>
-      <w:proofErr w:type="spellEnd"/>
-      <w:r>
-        <w:t xml:space="preserve"> (versión libre)</w:t>
+      <w:proofErr w:type="gramStart"/>
+      <w:r>
+        <w:t>com.lowagie</w:t>
+      </w:r>
+      <w:proofErr w:type="gramEnd"/>
+      <w:r>
+        <w:t>:itext (versión libre)</w:t>
       </w:r>
     </w:p>
     <w:p>
@@ -685,11 +571,19 @@
           <w:numId w:val="10"/>
         </w:numPr>
       </w:pPr>
-      <w:proofErr w:type="spellStart"/>
-      <w:r>
-        <w:t>com.github.librepdf:openpdf</w:t>
-      </w:r>
-      <w:proofErr w:type="spellEnd"/>
+      <w:proofErr w:type="gramStart"/>
+      <w:r>
+        <w:t>com.github</w:t>
+      </w:r>
+      <w:proofErr w:type="gramEnd"/>
+      <w:r>
+        <w:t>.</w:t>
+      </w:r>
+      <w:proofErr w:type="gramStart"/>
+      <w:r>
+        <w:t>librepdf:openpdf</w:t>
+      </w:r>
+      <w:proofErr w:type="gramEnd"/>
     </w:p>
     <w:p>
       <w:r>
@@ -706,7 +600,6 @@
           <w:lang w:val="en-US"/>
         </w:rPr>
       </w:pPr>
-      <w:proofErr w:type="spellStart"/>
       <w:r>
         <w:rPr>
           <w:b/>
@@ -715,7 +608,6 @@
         </w:rPr>
         <w:t>Pruebas</w:t>
       </w:r>
-      <w:proofErr w:type="spellEnd"/>
     </w:p>
     <w:p>
       <w:pPr>
@@ -742,23 +634,7 @@
         </w:numPr>
       </w:pPr>
       <w:r>
-        <w:t xml:space="preserve">Incluye </w:t>
-      </w:r>
-      <w:proofErr w:type="spellStart"/>
-      <w:r>
-        <w:t>JUnit</w:t>
-      </w:r>
-      <w:proofErr w:type="spellEnd"/>
-      <w:r>
-        <w:t xml:space="preserve">, </w:t>
-      </w:r>
-      <w:proofErr w:type="spellStart"/>
-      <w:r>
-        <w:t>Mockito</w:t>
-      </w:r>
-      <w:proofErr w:type="spellEnd"/>
-      <w:r>
-        <w:t xml:space="preserve"> y otras herramientas para probar </w:t>
+        <w:t xml:space="preserve">Incluye JUnit, Mockito y otras herramientas para probar </w:t>
       </w:r>
       <w:r>
         <w:t>la</w:t>
@@ -777,19 +653,11 @@
           <w:lang w:val="en-US"/>
         </w:rPr>
       </w:pPr>
-      <w:proofErr w:type="spellStart"/>
       <w:r>
         <w:rPr>
           <w:lang w:val="en-US"/>
         </w:rPr>
-        <w:t>Dependencia</w:t>
-      </w:r>
-      <w:proofErr w:type="spellEnd"/>
-      <w:r>
-        <w:rPr>
-          <w:lang w:val="en-US"/>
-        </w:rPr>
-        <w:t>: spring-boot-starter-test</w:t>
+        <w:t>Dependencia: spring-boot-starter-test</w:t>
       </w:r>
     </w:p>
     <w:p>
@@ -805,17 +673,8 @@
           <w:b/>
           <w:bCs/>
         </w:rPr>
-        <w:t xml:space="preserve">12. </w:t>
-      </w:r>
-      <w:proofErr w:type="spellStart"/>
-      <w:r>
-        <w:rPr>
-          <w:b/>
-          <w:bCs/>
-        </w:rPr>
-        <w:t>MapStruct</w:t>
-      </w:r>
-      <w:proofErr w:type="spellEnd"/>
+        <w:t>12. MapStruct</w:t>
+      </w:r>
     </w:p>
     <w:p>
       <w:pPr>
@@ -825,15 +684,7 @@
         </w:numPr>
       </w:pPr>
       <w:r>
-        <w:t xml:space="preserve">Para mapear entidades ↔ </w:t>
-      </w:r>
-      <w:proofErr w:type="spellStart"/>
-      <w:r>
-        <w:t>DTOs</w:t>
-      </w:r>
-      <w:proofErr w:type="spellEnd"/>
-      <w:r>
-        <w:t xml:space="preserve"> de forma rápida y limpia.</w:t>
+        <w:t>Para mapear entidades ↔ DTOs de forma rápida y limpia.</w:t>
       </w:r>
     </w:p>
     <w:p>
@@ -846,11 +697,14 @@
       <w:r>
         <w:t xml:space="preserve">Dependencia: </w:t>
       </w:r>
-      <w:proofErr w:type="spellStart"/>
-      <w:r>
-        <w:t>org.mapstruct:mapstruct</w:t>
-      </w:r>
-      <w:proofErr w:type="spellEnd"/>
+      <w:proofErr w:type="gramStart"/>
+      <w:r>
+        <w:t>org.mapstruct</w:t>
+      </w:r>
+      <w:proofErr w:type="gramEnd"/>
+      <w:r>
+        <w:t>:mapstruct</w:t>
+      </w:r>
     </w:p>
     <w:p>
       <w:pPr>
@@ -878,49 +732,8 @@
           <w:b/>
           <w:bCs/>
         </w:rPr>
-        <w:t xml:space="preserve">. </w:t>
-      </w:r>
-      <w:proofErr w:type="spellStart"/>
-      <w:r>
-        <w:rPr>
-          <w:b/>
-          <w:bCs/>
-        </w:rPr>
-        <w:t>Swagger</w:t>
-      </w:r>
-      <w:proofErr w:type="spellEnd"/>
-      <w:r>
-        <w:rPr>
-          <w:b/>
-          <w:bCs/>
-        </w:rPr>
-        <w:t xml:space="preserve"> / </w:t>
-      </w:r>
-      <w:proofErr w:type="spellStart"/>
-      <w:r>
-        <w:rPr>
-          <w:b/>
-          <w:bCs/>
-        </w:rPr>
-        <w:t>Springdoc</w:t>
-      </w:r>
-      <w:proofErr w:type="spellEnd"/>
-      <w:r>
-        <w:rPr>
-          <w:b/>
-          <w:bCs/>
-        </w:rPr>
-        <w:t xml:space="preserve"> </w:t>
-      </w:r>
-      <w:proofErr w:type="spellStart"/>
-      <w:r>
-        <w:rPr>
-          <w:b/>
-          <w:bCs/>
-        </w:rPr>
-        <w:t>OpenAPI</w:t>
-      </w:r>
-      <w:proofErr w:type="spellEnd"/>
+        <w:t>. Swagger / Springdoc OpenAPI</w:t>
+      </w:r>
     </w:p>
     <w:p>
       <w:pPr>
@@ -954,84 +767,42 @@
           <w:lang w:val="en-US"/>
         </w:rPr>
       </w:pPr>
-      <w:proofErr w:type="spellStart"/>
+      <w:proofErr w:type="gramStart"/>
       <w:r>
         <w:rPr>
           <w:lang w:val="en-US"/>
         </w:rPr>
-        <w:t>org.springdoc:springdoc-openapi-starter-webmvc-ui</w:t>
-      </w:r>
-      <w:proofErr w:type="spellEnd"/>
+        <w:t>org.springdoc</w:t>
+      </w:r>
+      <w:proofErr w:type="gramEnd"/>
+      <w:r>
+        <w:rPr>
+          <w:lang w:val="en-US"/>
+        </w:rPr>
+        <w:t>:springdoc-openapi-starter-webmvc-ui</w:t>
+      </w:r>
     </w:p>
     <w:p>
       <w:r>
         <w:pict w14:anchorId="3353B3A9">
-          <v:rect id="_x0000_i1030" style="width:0;height:1.5pt" o:hralign="center" o:hrstd="t" o:hr="t" fillcolor="#a0a0a0" stroked="f"/>
+          <v:rect id="_x0000_i1036" style="width:0;height:1.5pt" o:hralign="center" o:bullet="t" o:hrstd="t" o:hr="t" fillcolor="#a0a0a0" stroked="f"/>
         </w:pict>
       </w:r>
     </w:p>
-    <w:p>
-      <w:pPr>
-        <w:rPr>
-          <w:b/>
-          <w:bCs/>
-        </w:rPr>
-      </w:pPr>
-      <w:r>
-        <w:rPr>
-          <w:b/>
-          <w:bCs/>
-        </w:rPr>
-        <w:lastRenderedPageBreak/>
-        <w:t xml:space="preserve">Tecnología recomendada: </w:t>
-      </w:r>
-      <w:proofErr w:type="spellStart"/>
-      <w:r>
-        <w:rPr>
-          <w:b/>
-          <w:bCs/>
-        </w:rPr>
-        <w:t>Push</w:t>
-      </w:r>
-      <w:proofErr w:type="spellEnd"/>
-      <w:r>
-        <w:rPr>
-          <w:b/>
-          <w:bCs/>
-        </w:rPr>
-        <w:t xml:space="preserve"> </w:t>
-      </w:r>
-      <w:proofErr w:type="spellStart"/>
-      <w:r>
-        <w:rPr>
-          <w:b/>
-          <w:bCs/>
-        </w:rPr>
-        <w:t>Notifications</w:t>
-      </w:r>
-      <w:proofErr w:type="spellEnd"/>
-      <w:r>
-        <w:rPr>
-          <w:b/>
-          <w:bCs/>
-        </w:rPr>
-        <w:t xml:space="preserve"> con Web </w:t>
-      </w:r>
-      <w:proofErr w:type="spellStart"/>
-      <w:r>
-        <w:rPr>
-          <w:b/>
-          <w:bCs/>
-        </w:rPr>
-        <w:t>Push</w:t>
-      </w:r>
-      <w:proofErr w:type="spellEnd"/>
-      <w:r>
-        <w:rPr>
-          <w:b/>
-          <w:bCs/>
-        </w:rPr>
-        <w:t xml:space="preserve"> API</w:t>
+    <w:p/>
+    <w:p>
+      <w:pPr>
+        <w:rPr>
+          <w:b/>
+          <w:bCs/>
+        </w:rPr>
+      </w:pPr>
+      <w:r>
+        <w:rPr>
+          <w:b/>
+          <w:bCs/>
+        </w:rPr>
+        <w:t>Tecnología recomendada: Push Notifications con Web Push API</w:t>
       </w:r>
     </w:p>
     <w:p>
@@ -1068,23 +839,7 @@
           <w:b/>
           <w:bCs/>
         </w:rPr>
-        <w:t xml:space="preserve">1. Web </w:t>
-      </w:r>
-      <w:proofErr w:type="spellStart"/>
-      <w:r>
-        <w:rPr>
-          <w:b/>
-          <w:bCs/>
-        </w:rPr>
-        <w:t>Push</w:t>
-      </w:r>
-      <w:proofErr w:type="spellEnd"/>
-      <w:r>
-        <w:rPr>
-          <w:b/>
-          <w:bCs/>
-        </w:rPr>
-        <w:t xml:space="preserve"> API (en el navegador)</w:t>
+        <w:t>1. Web Push API (en el navegador)</w:t>
       </w:r>
     </w:p>
     <w:p>
@@ -1111,38 +866,16 @@
           <w:numId w:val="15"/>
         </w:numPr>
       </w:pPr>
-      <w:proofErr w:type="spellStart"/>
-      <w:r>
-        <w:rPr>
-          <w:b/>
-          <w:bCs/>
-        </w:rPr>
-        <w:t>Frontend</w:t>
-      </w:r>
-      <w:proofErr w:type="spellEnd"/>
-      <w:r>
-        <w:rPr>
-          <w:b/>
-          <w:bCs/>
-        </w:rPr>
-        <w:t xml:space="preserve"> necesario:</w:t>
-      </w:r>
-      <w:r>
-        <w:t xml:space="preserve"> JavaScript + </w:t>
-      </w:r>
-      <w:proofErr w:type="spellStart"/>
-      <w:r>
-        <w:t>Service</w:t>
-      </w:r>
-      <w:proofErr w:type="spellEnd"/>
-      <w:r>
-        <w:t xml:space="preserve"> </w:t>
-      </w:r>
-      <w:proofErr w:type="spellStart"/>
-      <w:r>
-        <w:t>Workers</w:t>
-      </w:r>
-      <w:proofErr w:type="spellEnd"/>
+      <w:r>
+        <w:rPr>
+          <w:b/>
+          <w:bCs/>
+        </w:rPr>
+        <w:t>Frontend necesario:</w:t>
+      </w:r>
+      <w:r>
+        <w:t xml:space="preserve"> JavaScript + Service Workers</w:t>
+      </w:r>
     </w:p>
     <w:p>
       <w:r>
@@ -1163,55 +896,7 @@
           <w:b/>
           <w:bCs/>
         </w:rPr>
-        <w:t xml:space="preserve">2. </w:t>
-      </w:r>
-      <w:proofErr w:type="spellStart"/>
-      <w:r>
-        <w:rPr>
-          <w:b/>
-          <w:bCs/>
-        </w:rPr>
-        <w:t>Service</w:t>
-      </w:r>
-      <w:proofErr w:type="spellEnd"/>
-      <w:r>
-        <w:rPr>
-          <w:b/>
-          <w:bCs/>
-        </w:rPr>
-        <w:t xml:space="preserve"> </w:t>
-      </w:r>
-      <w:proofErr w:type="spellStart"/>
-      <w:r>
-        <w:rPr>
-          <w:b/>
-          <w:bCs/>
-        </w:rPr>
-        <w:t>Worker</w:t>
-      </w:r>
-      <w:proofErr w:type="spellEnd"/>
-      <w:r>
-        <w:rPr>
-          <w:b/>
-          <w:bCs/>
-        </w:rPr>
-        <w:t xml:space="preserve"> (en el </w:t>
-      </w:r>
-      <w:proofErr w:type="spellStart"/>
-      <w:r>
-        <w:rPr>
-          <w:b/>
-          <w:bCs/>
-        </w:rPr>
-        <w:t>frontend</w:t>
-      </w:r>
-      <w:proofErr w:type="spellEnd"/>
-      <w:r>
-        <w:rPr>
-          <w:b/>
-          <w:bCs/>
-        </w:rPr>
-        <w:t>)</w:t>
+        <w:t>2. Service Worker (en el frontend)</w:t>
       </w:r>
     </w:p>
     <w:p>
@@ -1222,15 +907,15 @@
         </w:numPr>
       </w:pPr>
       <w:r>
-        <w:t xml:space="preserve">Es un script que vive en segundo plano y escucha notificaciones </w:t>
-      </w:r>
-      <w:proofErr w:type="spellStart"/>
-      <w:r>
-        <w:t>push</w:t>
-      </w:r>
-      <w:proofErr w:type="spellEnd"/>
-      <w:r>
-        <w:t xml:space="preserve"> incluso si tu app no está activa.</w:t>
+        <w:t xml:space="preserve">Es un script que vive en segundo plano y escucha notificaciones push incluso si tu </w:t>
+      </w:r>
+      <w:proofErr w:type="gramStart"/>
+      <w:r>
+        <w:t>app</w:t>
+      </w:r>
+      <w:proofErr w:type="gramEnd"/>
+      <w:r>
+        <w:t xml:space="preserve"> no está activa.</w:t>
       </w:r>
     </w:p>
     <w:p>
@@ -1270,62 +955,20 @@
           <w:b/>
           <w:bCs/>
         </w:rPr>
-        <w:t xml:space="preserve">3. </w:t>
-      </w:r>
-      <w:proofErr w:type="spellStart"/>
-      <w:r>
-        <w:rPr>
-          <w:b/>
-          <w:bCs/>
-        </w:rPr>
-        <w:t>Backend</w:t>
-      </w:r>
-      <w:proofErr w:type="spellEnd"/>
-      <w:r>
-        <w:rPr>
-          <w:b/>
-          <w:bCs/>
-        </w:rPr>
-        <w:t xml:space="preserve"> para enviar el </w:t>
-      </w:r>
-      <w:proofErr w:type="spellStart"/>
-      <w:r>
-        <w:rPr>
-          <w:b/>
-          <w:bCs/>
-        </w:rPr>
-        <w:t>push</w:t>
-      </w:r>
-      <w:proofErr w:type="spellEnd"/>
-    </w:p>
-    <w:p>
-      <w:r>
-        <w:t xml:space="preserve">Para Java (Spring </w:t>
-      </w:r>
-      <w:proofErr w:type="spellStart"/>
-      <w:r>
-        <w:t>Boot</w:t>
-      </w:r>
-      <w:proofErr w:type="spellEnd"/>
-      <w:r>
-        <w:t xml:space="preserve">), necesitas una librería que pueda </w:t>
-      </w:r>
-      <w:r>
-        <w:rPr>
-          <w:b/>
-          <w:bCs/>
-        </w:rPr>
-        <w:t xml:space="preserve">enviar notificaciones Web </w:t>
-      </w:r>
-      <w:proofErr w:type="spellStart"/>
-      <w:r>
-        <w:rPr>
-          <w:b/>
-          <w:bCs/>
-        </w:rPr>
-        <w:t>Push</w:t>
-      </w:r>
-      <w:proofErr w:type="spellEnd"/>
+        <w:t>3. Backend para enviar el push</w:t>
+      </w:r>
+    </w:p>
+    <w:p>
+      <w:r>
+        <w:t xml:space="preserve">Para Java (Spring Boot), necesitas una librería que pueda </w:t>
+      </w:r>
+      <w:r>
+        <w:rPr>
+          <w:b/>
+          <w:bCs/>
+        </w:rPr>
+        <w:t>enviar notificaciones Web Push</w:t>
+      </w:r>
       <w:r>
         <w:t xml:space="preserve"> al navegador.</w:t>
       </w:r>
@@ -1353,25 +996,7 @@
             <w:b/>
             <w:bCs/>
           </w:rPr>
-          <w:t>web-</w:t>
-        </w:r>
-        <w:proofErr w:type="spellStart"/>
-        <w:r>
-          <w:rPr>
-            <w:rStyle w:val="Hipervnculo"/>
-            <w:b/>
-            <w:bCs/>
-          </w:rPr>
-          <w:t>push</w:t>
-        </w:r>
-        <w:proofErr w:type="spellEnd"/>
-        <w:r>
-          <w:rPr>
-            <w:rStyle w:val="Hipervnculo"/>
-            <w:b/>
-            <w:bCs/>
-          </w:rPr>
-          <w:t>-java</w:t>
+          <w:t>web-push-java</w:t>
         </w:r>
       </w:hyperlink>
     </w:p>
@@ -1386,23 +1011,7 @@
         <w:t>P</w:t>
       </w:r>
       <w:r>
-        <w:t xml:space="preserve">ermite enviar notificaciones </w:t>
-      </w:r>
-      <w:proofErr w:type="spellStart"/>
-      <w:r>
-        <w:t>push</w:t>
-      </w:r>
-      <w:proofErr w:type="spellEnd"/>
-      <w:r>
-        <w:t xml:space="preserve"> usando VAPID </w:t>
-      </w:r>
-      <w:proofErr w:type="spellStart"/>
-      <w:r>
-        <w:t>keys</w:t>
-      </w:r>
-      <w:proofErr w:type="spellEnd"/>
-      <w:r>
-        <w:t xml:space="preserve"> desde Java a los navegadores compatibles.</w:t>
+        <w:t>ermite enviar notificaciones push usando VAPID keys desde Java a los navegadores compatibles.</w:t>
       </w:r>
     </w:p>
     <w:p/>
@@ -1418,6 +1027,11 @@
 
 <file path=word/numbering.xml><?xml version="1.0" encoding="utf-8"?>
 <w:numbering xmlns:wpc="http://schemas.microsoft.com/office/word/2010/wordprocessingCanvas" xmlns:cx="http://schemas.microsoft.com/office/drawing/2014/chartex" xmlns:cx1="http://schemas.microsoft.com/office/drawing/2015/9/8/chartex" xmlns:cx2="http://schemas.microsoft.com/office/drawing/2015/10/21/chartex" xmlns:cx3="http://schemas.microsoft.com/office/drawing/2016/5/9/chartex" xmlns:cx4="http://schemas.microsoft.com/office/drawing/2016/5/10/chartex" xmlns:cx5="http://schemas.microsoft.com/office/drawing/2016/5/11/chartex" xmlns:cx6="http://schemas.microsoft.com/office/drawing/2016/5/12/chartex" xmlns:cx7="http://schemas.microsoft.com/office/drawing/2016/5/13/chartex" xmlns:cx8="http://schemas.microsoft.com/office/drawing/2016/5/14/chartex" xmlns:mc="http://schemas.openxmlformats.org/markup-compatibility/2006" xmlns:aink="http://schemas.microsoft.com/office/drawing/2016/ink" xmlns:am3d="http://schemas.microsoft.com/office/drawing/2017/model3d" xmlns:o="urn:schemas-microsoft-com:office:office" xmlns:oel="http://schemas.microsoft.com/office/2019/extlst" xmlns:r="http://schemas.openxmlformats.org/officeDocument/2006/relationships" xmlns:m="http://schemas.openxmlformats.org/officeDocument/2006/math" xmlns:v="urn:schemas-microsoft-com:vml" xmlns:wp14="http://schemas.microsoft.com/office/word/2010/wordprocessingDrawing" xmlns:wp="http://schemas.openxmlformats.org/drawingml/2006/wordprocessingDrawing" xmlns:w10="urn:schemas-microsoft-com:office:word" xmlns:w="http://schemas.openxmlformats.org/wordprocessingml/2006/main" xmlns:w14="http://schemas.microsoft.com/office/word/2010/wordml" xmlns:w15="http://schemas.microsoft.com/office/word/2012/wordml" xmlns:w16cex="http://schemas.microsoft.com/office/word/2018/wordml/cex" xmlns:w16cid="http://schemas.microsoft.com/office/word/2016/wordml/cid" xmlns:w16="http://schemas.microsoft.com/office/word/2018/wordml" xmlns:w16du="http://schemas.microsoft.com/office/word/2023/wordml/word16du" xmlns:w16sdtdh="http://schemas.microsoft.com/office/word/2020/wordml/sdtdatahash" xmlns:w16sdtfl="http://schemas.microsoft.com/office/word/2024/wordml/sdtformatlock" xmlns:w16se="http://schemas.microsoft.com/office/word/2015/wordml/symex" xmlns:wpg="http://schemas.microsoft.com/office/word/2010/wordprocessingGroup" xmlns:wpi="http://schemas.microsoft.com/office/word/2010/wordprocessingInk" xmlns:wne="http://schemas.microsoft.com/office/word/2006/wordml" xmlns:wps="http://schemas.microsoft.com/office/word/2010/wordprocessingShape" mc:Ignorable="w14 w15 w16se w16cid w16 w16cex w16sdtdh w16sdtfl w16du wp14">
+  <w:numPicBullet w:numPicBulletId="0">
+    <w:pict>
+      <v:rect id="_x0000_i1036" style="width:0;height:1.5pt" o:hralign="center" o:bullet="t" o:hrstd="t" o:hr="t" fillcolor="#a0a0a0" stroked="f"/>
+    </w:pict>
+  </w:numPicBullet>
   <w:abstractNum w:abstractNumId="0" w15:restartNumberingAfterBreak="0">
     <w:nsid w:val="02E957AC"/>
     <w:multiLevelType w:val="multilevel"/>
@@ -4608,7 +4222,6 @@
   <w:style w:type="character" w:default="1" w:styleId="Fuentedeprrafopredeter">
     <w:name w:val="Default Paragraph Font"/>
     <w:uiPriority w:val="1"/>
-    <w:semiHidden/>
     <w:unhideWhenUsed/>
   </w:style>
   <w:style w:type="table" w:default="1" w:styleId="Tablanormal">

</xml_diff>